<commit_message>
Make one page closer to two page
</commit_message>
<xml_diff>
--- a/john-walley-cv-one-page.docx
+++ b/john-walley-cv-one-page.docx
@@ -1,9 +1,7 @@
 
 <file path=word/document.xml><?xml version="1.0" encoding="utf-8"?>
-<w:document xmlns:wpc="http://schemas.microsoft.com/office/word/2010/wordprocessingCanvas" xmlns:cx="http://schemas.microsoft.com/office/drawing/2014/chartex" xmlns:cx1="http://schemas.microsoft.com/office/drawing/2015/9/8/chartex" xmlns:cx2="http://schemas.microsoft.com/office/drawing/2015/10/21/chartex" xmlns:mc="http://schemas.openxmlformats.org/markup-compatibility/2006" xmlns:o="urn:schemas-microsoft-com:office:office" xmlns:r="http://schemas.openxmlformats.org/officeDocument/2006/relationships" xmlns:m="http://schemas.openxmlformats.org/officeDocument/2006/math" xmlns:v="urn:schemas-microsoft-com:vml" xmlns:wp14="http://schemas.microsoft.com/office/word/2010/wordprocessingDrawing" xmlns:wp="http://schemas.openxmlformats.org/drawingml/2006/wordprocessingDrawing" xmlns:w10="urn:schemas-microsoft-com:office:word" xmlns:w="http://schemas.openxmlformats.org/wordprocessingml/2006/main" xmlns:w14="http://schemas.microsoft.com/office/word/2010/wordml" xmlns:w15="http://schemas.microsoft.com/office/word/2012/wordml" xmlns:w16se="http://schemas.microsoft.com/office/word/2015/wordml/symex" xmlns:wpg="http://schemas.microsoft.com/office/word/2010/wordprocessingGroup" xmlns:wpi="http://schemas.microsoft.com/office/word/2010/wordprocessingInk" xmlns:wne="http://schemas.microsoft.com/office/word/2006/wordml" xmlns:wps="http://schemas.microsoft.com/office/word/2010/wordprocessingShape" mc:Ignorable="w14 w15 w16se wp14">
+<w:document xmlns:wpc="http://schemas.microsoft.com/office/word/2010/wordprocessingCanvas" xmlns:cx="http://schemas.microsoft.com/office/drawing/2014/chartex" xmlns:cx1="http://schemas.microsoft.com/office/drawing/2015/9/8/chartex" xmlns:cx2="http://schemas.microsoft.com/office/drawing/2015/10/21/chartex" xmlns:cx3="http://schemas.microsoft.com/office/drawing/2016/5/9/chartex" xmlns:cx4="http://schemas.microsoft.com/office/drawing/2016/5/10/chartex" xmlns:cx5="http://schemas.microsoft.com/office/drawing/2016/5/11/chartex" xmlns:mc="http://schemas.openxmlformats.org/markup-compatibility/2006" xmlns:o="urn:schemas-microsoft-com:office:office" xmlns:r="http://schemas.openxmlformats.org/officeDocument/2006/relationships" xmlns:m="http://schemas.openxmlformats.org/officeDocument/2006/math" xmlns:v="urn:schemas-microsoft-com:vml" xmlns:wp14="http://schemas.microsoft.com/office/word/2010/wordprocessingDrawing" xmlns:wp="http://schemas.openxmlformats.org/drawingml/2006/wordprocessingDrawing" xmlns:w10="urn:schemas-microsoft-com:office:word" xmlns:w="http://schemas.openxmlformats.org/wordprocessingml/2006/main" xmlns:w14="http://schemas.microsoft.com/office/word/2010/wordml" xmlns:w15="http://schemas.microsoft.com/office/word/2012/wordml" xmlns:w16se="http://schemas.microsoft.com/office/word/2015/wordml/symex" xmlns:wpg="http://schemas.microsoft.com/office/word/2010/wordprocessingGroup" xmlns:wpi="http://schemas.microsoft.com/office/word/2010/wordprocessingInk" xmlns:wne="http://schemas.microsoft.com/office/word/2006/wordml" xmlns:wps="http://schemas.microsoft.com/office/word/2010/wordprocessingShape" mc:Ignorable="w14 w15 w16se wp14">
   <w:body>
-    <w:bookmarkStart w:id="0" w:name="_GoBack"/>
-    <w:bookmarkEnd w:id="0"/>
     <w:p>
       <w:pPr>
         <w:pStyle w:val="Body"/>
@@ -369,8 +367,24 @@
                                 <w:u w:color="222321"/>
                                 <w:lang w:val="en-US"/>
                               </w:rPr>
-                              <w:t>I take satisfaction from the interpretation and visualization of data. I'm also on mission to automate anything repetitive, error-prone or time-consuming.</w:t>
-                            </w:r>
+                              <w:t>Relentless in his mission make the understanding and visualization of data a key part of his work.</w:t>
+                            </w:r>
+                          </w:p>
+                          <w:p>
+                            <w:pPr>
+                              <w:pStyle w:val="Body"/>
+                              <w:spacing w:line="348" w:lineRule="auto"/>
+                              <w:jc w:val="both"/>
+                              <w:rPr>
+                                <w:rFonts w:ascii="Quicksand-Regular" w:hAnsi="Quicksand-Regular"/>
+                                <w:color w:val="222321"/>
+                                <w:spacing w:val="2"/>
+                                <w:sz w:val="17"/>
+                                <w:szCs w:val="17"/>
+                                <w:u w:color="222321"/>
+                                <w:lang w:val="en-US"/>
+                              </w:rPr>
+                            </w:pPr>
                           </w:p>
                         </w:txbxContent>
                       </wps:txbx>
@@ -417,8 +431,24 @@
                           <w:u w:color="222321"/>
                           <w:lang w:val="en-US"/>
                         </w:rPr>
-                        <w:t>I take satisfaction from the interpretation and visualization of data. I'm also on mission to automate anything repetitive, error-prone or time-consuming.</w:t>
-                      </w:r>
+                        <w:t>Relentless in his mission make the understanding and visualization of data a key part of his work.</w:t>
+                      </w:r>
+                    </w:p>
+                    <w:p>
+                      <w:pPr>
+                        <w:pStyle w:val="Body"/>
+                        <w:spacing w:line="348" w:lineRule="auto"/>
+                        <w:jc w:val="both"/>
+                        <w:rPr>
+                          <w:rFonts w:ascii="Quicksand-Regular" w:hAnsi="Quicksand-Regular"/>
+                          <w:color w:val="222321"/>
+                          <w:spacing w:val="2"/>
+                          <w:sz w:val="17"/>
+                          <w:szCs w:val="17"/>
+                          <w:u w:color="222321"/>
+                          <w:lang w:val="en-US"/>
+                        </w:rPr>
+                      </w:pPr>
                     </w:p>
                   </w:txbxContent>
                 </v:textbox>
@@ -746,7 +776,7 @@
                                 <w:u w:color="222321"/>
                                 <w:lang w:val="de-DE"/>
                               </w:rPr>
-                              <w:t>PRODUCT MANAGER</w:t>
+                              <w:t>TRAINEE PRODUCT MANAGER</w:t>
                             </w:r>
                           </w:p>
                           <w:p>
@@ -765,6 +795,7 @@
                                 <w:u w:color="222321"/>
                               </w:rPr>
                             </w:pPr>
+                            <w:proofErr w:type="spellStart"/>
                             <w:r>
                               <w:rPr>
                                 <w:rFonts w:ascii="Quicksand-Regular" w:hAnsi="Quicksand-Regular"/>
@@ -779,6 +810,7 @@
                               </w:rPr>
                               <w:t>Redgate</w:t>
                             </w:r>
+                            <w:proofErr w:type="spellEnd"/>
                             <w:r>
                               <w:rPr>
                                 <w:rFonts w:ascii="Quicksand-Regular" w:hAnsi="Quicksand-Regular"/>
@@ -820,31 +852,6 @@
                                 <w:lang w:val="en-US"/>
                               </w:rPr>
                               <w:t xml:space="preserve"> - Present</w:t>
-                            </w:r>
-                          </w:p>
-                          <w:p>
-                            <w:pPr>
-                              <w:rPr>
-                                <w:rFonts w:ascii="Quicksand-Regular" w:hAnsi="Quicksand-Regular" w:cs="Arial Unicode MS"/>
-                                <w:color w:val="222321"/>
-                                <w:spacing w:val="2"/>
-                                <w:sz w:val="17"/>
-                                <w:szCs w:val="17"/>
-                                <w:u w:color="222321"/>
-                                <w:lang w:eastAsia="en-GB"/>
-                              </w:rPr>
-                            </w:pPr>
-                            <w:r>
-                              <w:rPr>
-                                <w:rFonts w:ascii="Quicksand-Regular" w:hAnsi="Quicksand-Regular" w:cs="Arial Unicode MS"/>
-                                <w:color w:val="222321"/>
-                                <w:spacing w:val="2"/>
-                                <w:sz w:val="17"/>
-                                <w:szCs w:val="17"/>
-                                <w:u w:color="222321"/>
-                                <w:lang w:eastAsia="en-GB"/>
-                              </w:rPr>
-                              <w:t>Helping to grow ReadyRoll - a better way to develop databases in Visual Studio.</w:t>
                             </w:r>
                           </w:p>
                           <w:p>
@@ -861,6 +868,18 @@
                                 <w:u w:color="222321"/>
                               </w:rPr>
                             </w:pPr>
+                            <w:r>
+                              <w:rPr>
+                                <w:rFonts w:ascii="Quicksand-Regular" w:hAnsi="Quicksand-Regular"/>
+                                <w:color w:val="222321"/>
+                                <w:spacing w:val="2"/>
+                                <w:sz w:val="17"/>
+                                <w:szCs w:val="17"/>
+                                <w:u w:color="222321"/>
+                                <w:lang w:val="en-US"/>
+                              </w:rPr>
+                              <w:t>Improved awareness and increased usage of a newly acquired database deployment tool.</w:t>
+                            </w:r>
                           </w:p>
                         </w:txbxContent>
                       </wps:txbx>
@@ -903,7 +922,7 @@
                           <w:u w:color="222321"/>
                           <w:lang w:val="de-DE"/>
                         </w:rPr>
-                        <w:t>PRODUCT MANAGER</w:t>
+                        <w:t>TRAINEE PRODUCT MANAGER</w:t>
                       </w:r>
                     </w:p>
                     <w:p>
@@ -922,6 +941,7 @@
                           <w:u w:color="222321"/>
                         </w:rPr>
                       </w:pPr>
+                      <w:proofErr w:type="spellStart"/>
                       <w:r>
                         <w:rPr>
                           <w:rFonts w:ascii="Quicksand-Regular" w:hAnsi="Quicksand-Regular"/>
@@ -936,6 +956,7 @@
                         </w:rPr>
                         <w:t>Redgate</w:t>
                       </w:r>
+                      <w:proofErr w:type="spellEnd"/>
                       <w:r>
                         <w:rPr>
                           <w:rFonts w:ascii="Quicksand-Regular" w:hAnsi="Quicksand-Regular"/>
@@ -977,57 +998,6 @@
                           <w:lang w:val="en-US"/>
                         </w:rPr>
                         <w:t xml:space="preserve"> - Present</w:t>
-                      </w:r>
-                    </w:p>
-                    <w:p>
-                      <w:pPr>
-                        <w:rPr>
-                          <w:rFonts w:ascii="Quicksand-Regular" w:hAnsi="Quicksand-Regular" w:cs="Arial Unicode MS"/>
-                          <w:color w:val="222321"/>
-                          <w:spacing w:val="2"/>
-                          <w:sz w:val="17"/>
-                          <w:szCs w:val="17"/>
-                          <w:u w:color="222321"/>
-                          <w:lang w:eastAsia="en-GB"/>
-                        </w:rPr>
-                      </w:pPr>
-                      <w:r>
-                        <w:rPr>
-                          <w:rFonts w:ascii="Quicksand-Regular" w:hAnsi="Quicksand-Regular" w:cs="Arial Unicode MS"/>
-                          <w:color w:val="222321"/>
-                          <w:spacing w:val="2"/>
-                          <w:sz w:val="17"/>
-                          <w:szCs w:val="17"/>
-                          <w:u w:color="222321"/>
-                          <w:lang w:eastAsia="en-GB"/>
-                        </w:rPr>
-                        <w:t xml:space="preserve">Helping to grow </w:t>
-                      </w:r>
-                      <w:proofErr w:type="spellStart"/>
-                      <w:r>
-                        <w:rPr>
-                          <w:rFonts w:ascii="Quicksand-Regular" w:hAnsi="Quicksand-Regular" w:cs="Arial Unicode MS"/>
-                          <w:color w:val="222321"/>
-                          <w:spacing w:val="2"/>
-                          <w:sz w:val="17"/>
-                          <w:szCs w:val="17"/>
-                          <w:u w:color="222321"/>
-                          <w:lang w:eastAsia="en-GB"/>
-                        </w:rPr>
-                        <w:t>ReadyRoll</w:t>
-                      </w:r>
-                      <w:proofErr w:type="spellEnd"/>
-                      <w:r>
-                        <w:rPr>
-                          <w:rFonts w:ascii="Quicksand-Regular" w:hAnsi="Quicksand-Regular" w:cs="Arial Unicode MS"/>
-                          <w:color w:val="222321"/>
-                          <w:spacing w:val="2"/>
-                          <w:sz w:val="17"/>
-                          <w:szCs w:val="17"/>
-                          <w:u w:color="222321"/>
-                          <w:lang w:eastAsia="en-GB"/>
-                        </w:rPr>
-                        <w:t xml:space="preserve"> - a better way to develop databases in Visual Studio.</w:t>
                       </w:r>
                     </w:p>
                     <w:p>
@@ -1044,6 +1014,18 @@
                           <w:u w:color="222321"/>
                         </w:rPr>
                       </w:pPr>
+                      <w:r>
+                        <w:rPr>
+                          <w:rFonts w:ascii="Quicksand-Regular" w:hAnsi="Quicksand-Regular"/>
+                          <w:color w:val="222321"/>
+                          <w:spacing w:val="2"/>
+                          <w:sz w:val="17"/>
+                          <w:szCs w:val="17"/>
+                          <w:u w:color="222321"/>
+                          <w:lang w:val="en-US"/>
+                        </w:rPr>
+                        <w:t>Improved awareness and increased usage of a newly acquired database deployment tool.</w:t>
+                      </w:r>
                     </w:p>
                   </w:txbxContent>
                 </v:textbox>
@@ -1170,20 +1152,20 @@
                                 <w:rFonts w:ascii="Quicksand-Regular" w:hAnsi="Quicksand-Regular"/>
                               </w:rPr>
                             </w:pPr>
-                            <w:r>
-                              <w:rPr>
-                                <w:rFonts w:ascii="Quicksand-Regular" w:hAnsi="Quicksand-Regular"/>
-                                <w:i/>
-                                <w:iCs/>
-                                <w:color w:val="222321"/>
-                                <w:spacing w:val="6"/>
-                                <w:sz w:val="18"/>
-                                <w:szCs w:val="18"/>
-                                <w:u w:color="222321"/>
-                                <w:lang w:val="en-US"/>
-                              </w:rPr>
-                              <w:t>www.walley.org.uk</w:t>
-                            </w:r>
+                            <w:hyperlink r:id="rId6" w:history="1">
+                              <w:r>
+                                <w:rPr>
+                                  <w:rStyle w:val="Hyperlink"/>
+                                  <w:rFonts w:ascii="Quicksand-Regular" w:hAnsi="Quicksand-Regular"/>
+                                  <w:spacing w:val="6"/>
+                                  <w:sz w:val="18"/>
+                                  <w:szCs w:val="18"/>
+                                  <w:u w:color="222321"/>
+                                  <w:lang w:val="en-US"/>
+                                </w:rPr>
+                                <w:t>www.walley.org.uk</w:t>
+                              </w:r>
+                            </w:hyperlink>
                           </w:p>
                         </w:txbxContent>
                       </wps:txbx>
@@ -1269,20 +1251,20 @@
                           <w:rFonts w:ascii="Quicksand-Regular" w:hAnsi="Quicksand-Regular"/>
                         </w:rPr>
                       </w:pPr>
-                      <w:r>
-                        <w:rPr>
-                          <w:rFonts w:ascii="Quicksand-Regular" w:hAnsi="Quicksand-Regular"/>
-                          <w:i/>
-                          <w:iCs/>
-                          <w:color w:val="222321"/>
-                          <w:spacing w:val="6"/>
-                          <w:sz w:val="18"/>
-                          <w:szCs w:val="18"/>
-                          <w:u w:color="222321"/>
-                          <w:lang w:val="en-US"/>
-                        </w:rPr>
-                        <w:t>www.walley.org.uk</w:t>
-                      </w:r>
+                      <w:hyperlink r:id="rId7" w:history="1">
+                        <w:r>
+                          <w:rPr>
+                            <w:rStyle w:val="Hyperlink"/>
+                            <w:rFonts w:ascii="Quicksand-Regular" w:hAnsi="Quicksand-Regular"/>
+                            <w:spacing w:val="6"/>
+                            <w:sz w:val="18"/>
+                            <w:szCs w:val="18"/>
+                            <w:u w:color="222321"/>
+                            <w:lang w:val="en-US"/>
+                          </w:rPr>
+                          <w:t>www.walley.org.uk</w:t>
+                        </w:r>
+                      </w:hyperlink>
                     </w:p>
                   </w:txbxContent>
                 </v:textbox>
@@ -2080,6 +2062,8 @@
           <w:rFonts w:ascii="Quicksand-Regular" w:hAnsi="Quicksand-Regular"/>
         </w:rPr>
       </w:pPr>
+      <w:bookmarkStart w:id="0" w:name="_GoBack"/>
+      <w:bookmarkEnd w:id="0"/>
     </w:p>
     <w:p>
       <w:pPr>
@@ -4382,7 +4366,7 @@
                           <w:u w:color="222321"/>
                           <w:lang w:val="en-US"/>
                         </w:rPr>
-                        <w:t>0</w:t>
+                        <w:t>04</w:t>
                       </w:r>
                       <w:r>
                         <w:rPr>
@@ -4396,7 +4380,7 @@
                           <w:u w:color="222321"/>
                           <w:lang w:val="en-US"/>
                         </w:rPr>
-                        <w:t>4</w:t>
+                        <w:t xml:space="preserve"> - </w:t>
                       </w:r>
                       <w:r>
                         <w:rPr>
@@ -4410,35 +4394,7 @@
                           <w:u w:color="222321"/>
                           <w:lang w:val="en-US"/>
                         </w:rPr>
-                        <w:t xml:space="preserve"> - </w:t>
-                      </w:r>
-                      <w:r>
-                        <w:rPr>
-                          <w:rFonts w:ascii="Quicksand-Regular" w:hAnsi="Quicksand-Regular"/>
-                          <w:i/>
-                          <w:iCs/>
-                          <w:color w:val="222321"/>
-                          <w:spacing w:val="6"/>
-                          <w:sz w:val="18"/>
-                          <w:szCs w:val="18"/>
-                          <w:u w:color="222321"/>
-                          <w:lang w:val="en-US"/>
-                        </w:rPr>
-                        <w:t>20</w:t>
-                      </w:r>
-                      <w:r>
-                        <w:rPr>
-                          <w:rFonts w:ascii="Quicksand-Regular" w:hAnsi="Quicksand-Regular"/>
-                          <w:i/>
-                          <w:iCs/>
-                          <w:color w:val="222321"/>
-                          <w:spacing w:val="6"/>
-                          <w:sz w:val="18"/>
-                          <w:szCs w:val="18"/>
-                          <w:u w:color="222321"/>
-                          <w:lang w:val="en-US"/>
-                        </w:rPr>
-                        <w:t>08</w:t>
+                        <w:t>2008</w:t>
                       </w:r>
                     </w:p>
                     <w:p>
@@ -4510,8 +4466,8 @@
       </w:pPr>
     </w:p>
     <w:sectPr>
-      <w:headerReference w:type="default" r:id="rId6"/>
-      <w:footerReference w:type="default" r:id="rId7"/>
+      <w:headerReference w:type="default" r:id="rId8"/>
+      <w:footerReference w:type="default" r:id="rId9"/>
       <w:pgSz w:w="12240" w:h="15840"/>
       <w:pgMar w:top="1440" w:right="1800" w:bottom="1440" w:left="1800" w:header="708" w:footer="708" w:gutter="0"/>
       <w:cols w:space="720"/>
@@ -4521,7 +4477,7 @@
 </file>
 
 <file path=word/endnotes.xml><?xml version="1.0" encoding="utf-8"?>
-<w:endnotes xmlns:wpc="http://schemas.microsoft.com/office/word/2010/wordprocessingCanvas" xmlns:cx="http://schemas.microsoft.com/office/drawing/2014/chartex" xmlns:cx1="http://schemas.microsoft.com/office/drawing/2015/9/8/chartex" xmlns:cx2="http://schemas.microsoft.com/office/drawing/2015/10/21/chartex" xmlns:mc="http://schemas.openxmlformats.org/markup-compatibility/2006" xmlns:o="urn:schemas-microsoft-com:office:office" xmlns:r="http://schemas.openxmlformats.org/officeDocument/2006/relationships" xmlns:m="http://schemas.openxmlformats.org/officeDocument/2006/math" xmlns:v="urn:schemas-microsoft-com:vml" xmlns:wp14="http://schemas.microsoft.com/office/word/2010/wordprocessingDrawing" xmlns:wp="http://schemas.openxmlformats.org/drawingml/2006/wordprocessingDrawing" xmlns:w10="urn:schemas-microsoft-com:office:word" xmlns:w="http://schemas.openxmlformats.org/wordprocessingml/2006/main" xmlns:w14="http://schemas.microsoft.com/office/word/2010/wordml" xmlns:w15="http://schemas.microsoft.com/office/word/2012/wordml" xmlns:w16se="http://schemas.microsoft.com/office/word/2015/wordml/symex" xmlns:wpg="http://schemas.microsoft.com/office/word/2010/wordprocessingGroup" xmlns:wpi="http://schemas.microsoft.com/office/word/2010/wordprocessingInk" xmlns:wne="http://schemas.microsoft.com/office/word/2006/wordml" xmlns:wps="http://schemas.microsoft.com/office/word/2010/wordprocessingShape" mc:Ignorable="w14 w15 w16se wp14">
+<w:endnotes xmlns:wpc="http://schemas.microsoft.com/office/word/2010/wordprocessingCanvas" xmlns:cx="http://schemas.microsoft.com/office/drawing/2014/chartex" xmlns:cx1="http://schemas.microsoft.com/office/drawing/2015/9/8/chartex" xmlns:cx2="http://schemas.microsoft.com/office/drawing/2015/10/21/chartex" xmlns:cx3="http://schemas.microsoft.com/office/drawing/2016/5/9/chartex" xmlns:cx4="http://schemas.microsoft.com/office/drawing/2016/5/10/chartex" xmlns:cx5="http://schemas.microsoft.com/office/drawing/2016/5/11/chartex" xmlns:mc="http://schemas.openxmlformats.org/markup-compatibility/2006" xmlns:o="urn:schemas-microsoft-com:office:office" xmlns:r="http://schemas.openxmlformats.org/officeDocument/2006/relationships" xmlns:m="http://schemas.openxmlformats.org/officeDocument/2006/math" xmlns:v="urn:schemas-microsoft-com:vml" xmlns:wp14="http://schemas.microsoft.com/office/word/2010/wordprocessingDrawing" xmlns:wp="http://schemas.openxmlformats.org/drawingml/2006/wordprocessingDrawing" xmlns:w10="urn:schemas-microsoft-com:office:word" xmlns:w="http://schemas.openxmlformats.org/wordprocessingml/2006/main" xmlns:w14="http://schemas.microsoft.com/office/word/2010/wordml" xmlns:w15="http://schemas.microsoft.com/office/word/2012/wordml" xmlns:w16se="http://schemas.microsoft.com/office/word/2015/wordml/symex" xmlns:wpg="http://schemas.microsoft.com/office/word/2010/wordprocessingGroup" xmlns:wpi="http://schemas.microsoft.com/office/word/2010/wordprocessingInk" xmlns:wne="http://schemas.microsoft.com/office/word/2006/wordml" xmlns:wps="http://schemas.microsoft.com/office/word/2010/wordprocessingShape" mc:Ignorable="w14 w15 w16se wp14">
   <w:endnote w:type="separator" w:id="-1">
     <w:p>
       <w:r>
@@ -4540,7 +4496,7 @@
 </file>
 
 <file path=word/footer1.xml><?xml version="1.0" encoding="utf-8"?>
-<w:ftr xmlns:wpc="http://schemas.microsoft.com/office/word/2010/wordprocessingCanvas" xmlns:cx="http://schemas.microsoft.com/office/drawing/2014/chartex" xmlns:cx1="http://schemas.microsoft.com/office/drawing/2015/9/8/chartex" xmlns:cx2="http://schemas.microsoft.com/office/drawing/2015/10/21/chartex" xmlns:mc="http://schemas.openxmlformats.org/markup-compatibility/2006" xmlns:o="urn:schemas-microsoft-com:office:office" xmlns:r="http://schemas.openxmlformats.org/officeDocument/2006/relationships" xmlns:m="http://schemas.openxmlformats.org/officeDocument/2006/math" xmlns:v="urn:schemas-microsoft-com:vml" xmlns:wp14="http://schemas.microsoft.com/office/word/2010/wordprocessingDrawing" xmlns:wp="http://schemas.openxmlformats.org/drawingml/2006/wordprocessingDrawing" xmlns:w10="urn:schemas-microsoft-com:office:word" xmlns:w="http://schemas.openxmlformats.org/wordprocessingml/2006/main" xmlns:w14="http://schemas.microsoft.com/office/word/2010/wordml" xmlns:w15="http://schemas.microsoft.com/office/word/2012/wordml" xmlns:w16se="http://schemas.microsoft.com/office/word/2015/wordml/symex" xmlns:wpg="http://schemas.microsoft.com/office/word/2010/wordprocessingGroup" xmlns:wpi="http://schemas.microsoft.com/office/word/2010/wordprocessingInk" xmlns:wne="http://schemas.microsoft.com/office/word/2006/wordml" xmlns:wps="http://schemas.microsoft.com/office/word/2010/wordprocessingShape" mc:Ignorable="w14 w15 w16se wp14">
+<w:ftr xmlns:wpc="http://schemas.microsoft.com/office/word/2010/wordprocessingCanvas" xmlns:cx="http://schemas.microsoft.com/office/drawing/2014/chartex" xmlns:cx1="http://schemas.microsoft.com/office/drawing/2015/9/8/chartex" xmlns:cx2="http://schemas.microsoft.com/office/drawing/2015/10/21/chartex" xmlns:cx3="http://schemas.microsoft.com/office/drawing/2016/5/9/chartex" xmlns:cx4="http://schemas.microsoft.com/office/drawing/2016/5/10/chartex" xmlns:cx5="http://schemas.microsoft.com/office/drawing/2016/5/11/chartex" xmlns:mc="http://schemas.openxmlformats.org/markup-compatibility/2006" xmlns:o="urn:schemas-microsoft-com:office:office" xmlns:r="http://schemas.openxmlformats.org/officeDocument/2006/relationships" xmlns:m="http://schemas.openxmlformats.org/officeDocument/2006/math" xmlns:v="urn:schemas-microsoft-com:vml" xmlns:wp14="http://schemas.microsoft.com/office/word/2010/wordprocessingDrawing" xmlns:wp="http://schemas.openxmlformats.org/drawingml/2006/wordprocessingDrawing" xmlns:w10="urn:schemas-microsoft-com:office:word" xmlns:w="http://schemas.openxmlformats.org/wordprocessingml/2006/main" xmlns:w14="http://schemas.microsoft.com/office/word/2010/wordml" xmlns:w15="http://schemas.microsoft.com/office/word/2012/wordml" xmlns:w16se="http://schemas.microsoft.com/office/word/2015/wordml/symex" xmlns:wpg="http://schemas.microsoft.com/office/word/2010/wordprocessingGroup" xmlns:wpi="http://schemas.microsoft.com/office/word/2010/wordprocessingInk" xmlns:wne="http://schemas.microsoft.com/office/word/2006/wordml" xmlns:wps="http://schemas.microsoft.com/office/word/2010/wordprocessingShape" mc:Ignorable="w14 w15 w16se wp14">
   <w:p>
     <w:pPr>
       <w:pStyle w:val="HeaderFooter"/>
@@ -4550,7 +4506,7 @@
 </file>
 
 <file path=word/footnotes.xml><?xml version="1.0" encoding="utf-8"?>
-<w:footnotes xmlns:wpc="http://schemas.microsoft.com/office/word/2010/wordprocessingCanvas" xmlns:cx="http://schemas.microsoft.com/office/drawing/2014/chartex" xmlns:cx1="http://schemas.microsoft.com/office/drawing/2015/9/8/chartex" xmlns:cx2="http://schemas.microsoft.com/office/drawing/2015/10/21/chartex" xmlns:mc="http://schemas.openxmlformats.org/markup-compatibility/2006" xmlns:o="urn:schemas-microsoft-com:office:office" xmlns:r="http://schemas.openxmlformats.org/officeDocument/2006/relationships" xmlns:m="http://schemas.openxmlformats.org/officeDocument/2006/math" xmlns:v="urn:schemas-microsoft-com:vml" xmlns:wp14="http://schemas.microsoft.com/office/word/2010/wordprocessingDrawing" xmlns:wp="http://schemas.openxmlformats.org/drawingml/2006/wordprocessingDrawing" xmlns:w10="urn:schemas-microsoft-com:office:word" xmlns:w="http://schemas.openxmlformats.org/wordprocessingml/2006/main" xmlns:w14="http://schemas.microsoft.com/office/word/2010/wordml" xmlns:w15="http://schemas.microsoft.com/office/word/2012/wordml" xmlns:w16se="http://schemas.microsoft.com/office/word/2015/wordml/symex" xmlns:wpg="http://schemas.microsoft.com/office/word/2010/wordprocessingGroup" xmlns:wpi="http://schemas.microsoft.com/office/word/2010/wordprocessingInk" xmlns:wne="http://schemas.microsoft.com/office/word/2006/wordml" xmlns:wps="http://schemas.microsoft.com/office/word/2010/wordprocessingShape" mc:Ignorable="w14 w15 w16se wp14">
+<w:footnotes xmlns:wpc="http://schemas.microsoft.com/office/word/2010/wordprocessingCanvas" xmlns:cx="http://schemas.microsoft.com/office/drawing/2014/chartex" xmlns:cx1="http://schemas.microsoft.com/office/drawing/2015/9/8/chartex" xmlns:cx2="http://schemas.microsoft.com/office/drawing/2015/10/21/chartex" xmlns:cx3="http://schemas.microsoft.com/office/drawing/2016/5/9/chartex" xmlns:cx4="http://schemas.microsoft.com/office/drawing/2016/5/10/chartex" xmlns:cx5="http://schemas.microsoft.com/office/drawing/2016/5/11/chartex" xmlns:mc="http://schemas.openxmlformats.org/markup-compatibility/2006" xmlns:o="urn:schemas-microsoft-com:office:office" xmlns:r="http://schemas.openxmlformats.org/officeDocument/2006/relationships" xmlns:m="http://schemas.openxmlformats.org/officeDocument/2006/math" xmlns:v="urn:schemas-microsoft-com:vml" xmlns:wp14="http://schemas.microsoft.com/office/word/2010/wordprocessingDrawing" xmlns:wp="http://schemas.openxmlformats.org/drawingml/2006/wordprocessingDrawing" xmlns:w10="urn:schemas-microsoft-com:office:word" xmlns:w="http://schemas.openxmlformats.org/wordprocessingml/2006/main" xmlns:w14="http://schemas.microsoft.com/office/word/2010/wordml" xmlns:w15="http://schemas.microsoft.com/office/word/2012/wordml" xmlns:w16se="http://schemas.microsoft.com/office/word/2015/wordml/symex" xmlns:wpg="http://schemas.microsoft.com/office/word/2010/wordprocessingGroup" xmlns:wpi="http://schemas.microsoft.com/office/word/2010/wordprocessingInk" xmlns:wne="http://schemas.microsoft.com/office/word/2006/wordml" xmlns:wps="http://schemas.microsoft.com/office/word/2010/wordprocessingShape" mc:Ignorable="w14 w15 w16se wp14">
   <w:footnote w:type="separator" w:id="-1">
     <w:p>
       <w:r>
@@ -4569,7 +4525,7 @@
 </file>
 
 <file path=word/header1.xml><?xml version="1.0" encoding="utf-8"?>
-<w:hdr xmlns:wpc="http://schemas.microsoft.com/office/word/2010/wordprocessingCanvas" xmlns:cx="http://schemas.microsoft.com/office/drawing/2014/chartex" xmlns:cx1="http://schemas.microsoft.com/office/drawing/2015/9/8/chartex" xmlns:cx2="http://schemas.microsoft.com/office/drawing/2015/10/21/chartex" xmlns:mc="http://schemas.openxmlformats.org/markup-compatibility/2006" xmlns:o="urn:schemas-microsoft-com:office:office" xmlns:r="http://schemas.openxmlformats.org/officeDocument/2006/relationships" xmlns:m="http://schemas.openxmlformats.org/officeDocument/2006/math" xmlns:v="urn:schemas-microsoft-com:vml" xmlns:wp14="http://schemas.microsoft.com/office/word/2010/wordprocessingDrawing" xmlns:wp="http://schemas.openxmlformats.org/drawingml/2006/wordprocessingDrawing" xmlns:w10="urn:schemas-microsoft-com:office:word" xmlns:w="http://schemas.openxmlformats.org/wordprocessingml/2006/main" xmlns:w14="http://schemas.microsoft.com/office/word/2010/wordml" xmlns:w15="http://schemas.microsoft.com/office/word/2012/wordml" xmlns:w16se="http://schemas.microsoft.com/office/word/2015/wordml/symex" xmlns:wpg="http://schemas.microsoft.com/office/word/2010/wordprocessingGroup" xmlns:wpi="http://schemas.microsoft.com/office/word/2010/wordprocessingInk" xmlns:wne="http://schemas.microsoft.com/office/word/2006/wordml" xmlns:wps="http://schemas.microsoft.com/office/word/2010/wordprocessingShape" mc:Ignorable="w14 w15 w16se wp14">
+<w:hdr xmlns:wpc="http://schemas.microsoft.com/office/word/2010/wordprocessingCanvas" xmlns:cx="http://schemas.microsoft.com/office/drawing/2014/chartex" xmlns:cx1="http://schemas.microsoft.com/office/drawing/2015/9/8/chartex" xmlns:cx2="http://schemas.microsoft.com/office/drawing/2015/10/21/chartex" xmlns:cx3="http://schemas.microsoft.com/office/drawing/2016/5/9/chartex" xmlns:cx4="http://schemas.microsoft.com/office/drawing/2016/5/10/chartex" xmlns:cx5="http://schemas.microsoft.com/office/drawing/2016/5/11/chartex" xmlns:mc="http://schemas.openxmlformats.org/markup-compatibility/2006" xmlns:o="urn:schemas-microsoft-com:office:office" xmlns:r="http://schemas.openxmlformats.org/officeDocument/2006/relationships" xmlns:m="http://schemas.openxmlformats.org/officeDocument/2006/math" xmlns:v="urn:schemas-microsoft-com:vml" xmlns:wp14="http://schemas.microsoft.com/office/word/2010/wordprocessingDrawing" xmlns:wp="http://schemas.openxmlformats.org/drawingml/2006/wordprocessingDrawing" xmlns:w10="urn:schemas-microsoft-com:office:word" xmlns:w="http://schemas.openxmlformats.org/wordprocessingml/2006/main" xmlns:w14="http://schemas.microsoft.com/office/word/2010/wordml" xmlns:w15="http://schemas.microsoft.com/office/word/2012/wordml" xmlns:w16se="http://schemas.microsoft.com/office/word/2015/wordml/symex" xmlns:wpg="http://schemas.microsoft.com/office/word/2010/wordprocessingGroup" xmlns:wpi="http://schemas.microsoft.com/office/word/2010/wordprocessingInk" xmlns:wne="http://schemas.microsoft.com/office/word/2006/wordml" xmlns:wps="http://schemas.microsoft.com/office/word/2010/wordprocessingShape" mc:Ignorable="w14 w15 w16se wp14">
   <w:p>
     <w:pPr>
       <w:pStyle w:val="HeaderFooter"/>
@@ -4601,7 +4557,7 @@
       </w:pPr>
     </w:pPrDefault>
   </w:docDefaults>
-  <w:latentStyles w:defLockedState="0" w:defUIPriority="99" w:defSemiHidden="0" w:defUnhideWhenUsed="0" w:defQFormat="0" w:count="372">
+  <w:latentStyles w:defLockedState="0" w:defUIPriority="99" w:defSemiHidden="0" w:defUnhideWhenUsed="0" w:defQFormat="0" w:count="374">
     <w:lsdException w:name="Normal" w:uiPriority="0" w:qFormat="1"/>
     <w:lsdException w:name="heading 1" w:uiPriority="9" w:qFormat="1"/>
     <w:lsdException w:name="heading 2" w:semiHidden="1" w:uiPriority="9" w:unhideWhenUsed="1" w:qFormat="1"/>
@@ -4707,7 +4663,6 @@
     <w:lsdException w:name="HTML Sample" w:semiHidden="1" w:unhideWhenUsed="1"/>
     <w:lsdException w:name="HTML Typewriter" w:semiHidden="1" w:unhideWhenUsed="1"/>
     <w:lsdException w:name="HTML Variable" w:semiHidden="1" w:unhideWhenUsed="1"/>
-    <w:lsdException w:name="Normal Table" w:semiHidden="1" w:unhideWhenUsed="1"/>
     <w:lsdException w:name="annotation subject" w:semiHidden="1" w:unhideWhenUsed="1"/>
     <w:lsdException w:name="No List" w:semiHidden="1" w:unhideWhenUsed="1"/>
     <w:lsdException w:name="Outline List 1" w:semiHidden="1" w:unhideWhenUsed="1"/>
@@ -4753,11 +4708,9 @@
     <w:lsdException w:name="Table Subtle 1" w:semiHidden="1" w:unhideWhenUsed="1"/>
     <w:lsdException w:name="Table Subtle 2" w:semiHidden="1" w:unhideWhenUsed="1"/>
     <w:lsdException w:name="Table Web 1" w:semiHidden="1" w:unhideWhenUsed="1"/>
-    <w:lsdException w:name="Table Web 2" w:semiHidden="1" w:unhideWhenUsed="1"/>
     <w:lsdException w:name="Table Web 3" w:semiHidden="1" w:unhideWhenUsed="1"/>
     <w:lsdException w:name="Balloon Text" w:semiHidden="1" w:unhideWhenUsed="1"/>
     <w:lsdException w:name="Table Grid" w:uiPriority="39"/>
-    <w:lsdException w:name="Table Theme" w:semiHidden="1" w:unhideWhenUsed="1"/>
     <w:lsdException w:name="Placeholder Text" w:semiHidden="1"/>
     <w:lsdException w:name="No Spacing" w:uiPriority="1" w:qFormat="1"/>
     <w:lsdException w:name="Light Shading" w:uiPriority="60"/>
@@ -4974,6 +4927,8 @@
     <w:lsdException w:name="List Table 6 Colorful Accent 6" w:uiPriority="51"/>
     <w:lsdException w:name="List Table 7 Colorful Accent 6" w:uiPriority="52"/>
     <w:lsdException w:name="Mention" w:semiHidden="1" w:unhideWhenUsed="1"/>
+    <w:lsdException w:name="Smart Hyperlink" w:semiHidden="1" w:unhideWhenUsed="1"/>
+    <w:lsdException w:name="Hashtag" w:semiHidden="1" w:unhideWhenUsed="1"/>
   </w:latentStyles>
   <w:style w:type="paragraph" w:default="1" w:styleId="Normal">
     <w:name w:val="Normal"/>

</xml_diff>